<commit_message>
Revised documentation to address evaluator feedback. Added space-time complexity notes through code sections. Added time deadline to each package status printout.
</commit_message>
<xml_diff>
--- a/Documentation/LyndonPearsonAlgorithmOverview.docx
+++ b/Documentation/LyndonPearsonAlgorithmOverview.docx
@@ -1,7 +1,7 @@
 
 <file path=word/document.xml><?xml version="1.0" encoding="utf-8"?>
 <w:document xmlns:wpc="http://schemas.microsoft.com/office/word/2010/wordprocessingCanvas" xmlns:cx="http://schemas.microsoft.com/office/drawing/2014/chartex" xmlns:cx1="http://schemas.microsoft.com/office/drawing/2015/9/8/chartex" xmlns:cx2="http://schemas.microsoft.com/office/drawing/2015/10/21/chartex" xmlns:cx3="http://schemas.microsoft.com/office/drawing/2016/5/9/chartex" xmlns:cx4="http://schemas.microsoft.com/office/drawing/2016/5/10/chartex" xmlns:cx5="http://schemas.microsoft.com/office/drawing/2016/5/11/chartex" xmlns:cx6="http://schemas.microsoft.com/office/drawing/2016/5/12/chartex" xmlns:cx7="http://schemas.microsoft.com/office/drawing/2016/5/13/chartex" xmlns:cx8="http://schemas.microsoft.com/office/drawing/2016/5/14/chartex" xmlns:mc="http://schemas.openxmlformats.org/markup-compatibility/2006" xmlns:aink="http://schemas.microsoft.com/office/drawing/2016/ink" xmlns:am3d="http://schemas.microsoft.com/office/drawing/2017/model3d" xmlns:o="urn:schemas-microsoft-com:office:office" xmlns:oel="http://schemas.microsoft.com/office/2019/extlst" xmlns:r="http://schemas.openxmlformats.org/officeDocument/2006/relationships" xmlns:m="http://schemas.openxmlformats.org/officeDocument/2006/math" xmlns:v="urn:schemas-microsoft-com:vml" xmlns:wp14="http://schemas.microsoft.com/office/word/2010/wordprocessingDrawing" xmlns:wp="http://schemas.openxmlformats.org/drawingml/2006/wordprocessingDrawing" xmlns:w10="urn:schemas-microsoft-com:office:word" xmlns:w="http://schemas.openxmlformats.org/wordprocessingml/2006/main" xmlns:w14="http://schemas.microsoft.com/office/word/2010/wordml" xmlns:w15="http://schemas.microsoft.com/office/word/2012/wordml" xmlns:w16cex="http://schemas.microsoft.com/office/word/2018/wordml/cex" xmlns:w16cid="http://schemas.microsoft.com/office/word/2016/wordml/cid" xmlns:w16="http://schemas.microsoft.com/office/word/2018/wordml" xmlns:w16sdtdh="http://schemas.microsoft.com/office/word/2020/wordml/sdtdatahash" xmlns:w16se="http://schemas.microsoft.com/office/word/2015/wordml/symex" xmlns:wpg="http://schemas.microsoft.com/office/word/2010/wordprocessingGroup" xmlns:wpi="http://schemas.microsoft.com/office/word/2010/wordprocessingInk" xmlns:wne="http://schemas.microsoft.com/office/word/2006/wordml" xmlns:wps="http://schemas.microsoft.com/office/word/2010/wordprocessingShape" mc:Ignorable="w14 w15 w16se w16cid w16 w16cex w16sdtdh wp14">
-  <w:background w:color="DBDBDB" w:themeColor="accent3" w:themeTint="66"/>
+  <w:background w:color="D8D8D8" w:themeColor="background1" w:themeShade="D8"/>
   <w:body>
     <w:p>
       <w:pPr>
@@ -218,7 +218,23 @@
           <w:sz w:val="28"/>
           <w:szCs w:val="28"/>
         </w:rPr>
-        <w:t>: 03/06/2023</w:t>
+        <w:t>: 03/0</w:t>
+      </w:r>
+      <w:r>
+        <w:rPr>
+          <w:rFonts w:ascii="Times New Roman" w:hAnsi="Times New Roman" w:cs="Times New Roman"/>
+          <w:sz w:val="28"/>
+          <w:szCs w:val="28"/>
+        </w:rPr>
+        <w:t>8</w:t>
+      </w:r>
+      <w:r>
+        <w:rPr>
+          <w:rFonts w:ascii="Times New Roman" w:hAnsi="Times New Roman" w:cs="Times New Roman"/>
+          <w:sz w:val="28"/>
+          <w:szCs w:val="28"/>
+        </w:rPr>
+        <w:t>/2023</w:t>
       </w:r>
     </w:p>
     <w:p>
@@ -413,15 +429,7 @@
       </w:pPr>
       <w:r>
         <w:lastRenderedPageBreak/>
-        <w:t xml:space="preserve">The operational complexity of </w:t>
-      </w:r>
-      <w:proofErr w:type="spellStart"/>
-      <w:r>
-        <w:t>GreedyAlgorithm</w:t>
-      </w:r>
-      <w:proofErr w:type="spellEnd"/>
-      <w:r>
-        <w:t xml:space="preserve"> is O(n) since it iterates through the entire package list.</w:t>
+        <w:t>The operational complexity of GreedyAlgorithm is O(n) since it iterates through the entire package list.</w:t>
       </w:r>
     </w:p>
     <w:p>
@@ -432,56 +440,24 @@
           <w:b/>
         </w:rPr>
       </w:pPr>
-      <w:proofErr w:type="spellStart"/>
       <w:r>
         <w:rPr>
           <w:b/>
         </w:rPr>
         <w:t>GreedyAlgorithm</w:t>
       </w:r>
-      <w:proofErr w:type="spellEnd"/>
       <w:r>
         <w:rPr>
           <w:b/>
         </w:rPr>
         <w:t xml:space="preserve"> (</w:t>
       </w:r>
-      <w:proofErr w:type="spellStart"/>
       <w:r>
         <w:rPr>
           <w:b/>
         </w:rPr>
-        <w:t>TruckPackageList</w:t>
-      </w:r>
-      <w:proofErr w:type="spellEnd"/>
-      <w:r>
-        <w:rPr>
-          <w:b/>
-        </w:rPr>
-        <w:t xml:space="preserve">, </w:t>
-      </w:r>
-      <w:proofErr w:type="spellStart"/>
-      <w:r>
-        <w:rPr>
-          <w:b/>
-        </w:rPr>
-        <w:t>AddressList</w:t>
-      </w:r>
-      <w:proofErr w:type="spellEnd"/>
-      <w:r>
-        <w:rPr>
-          <w:b/>
-        </w:rPr>
-        <w:t xml:space="preserve">, </w:t>
-      </w:r>
-      <w:proofErr w:type="spellStart"/>
-      <w:r>
-        <w:rPr>
-          <w:b/>
-        </w:rPr>
-        <w:t>DistanceList</w:t>
-      </w:r>
-      <w:proofErr w:type="spellEnd"/>
+        <w:t>TruckPackageList, AddressList, DistanceList</w:t>
+      </w:r>
       <w:r>
         <w:rPr>
           <w:b/>
@@ -501,29 +477,7 @@
         <w:rPr>
           <w:b/>
         </w:rPr>
-        <w:t xml:space="preserve">For I </w:t>
-      </w:r>
-      <w:proofErr w:type="gramStart"/>
-      <w:r>
-        <w:rPr>
-          <w:b/>
-        </w:rPr>
-        <w:t>length[</w:t>
-      </w:r>
-      <w:proofErr w:type="spellStart"/>
-      <w:proofErr w:type="gramEnd"/>
-      <w:r>
-        <w:rPr>
-          <w:b/>
-        </w:rPr>
-        <w:t>TruckPackageList</w:t>
-      </w:r>
-      <w:proofErr w:type="spellEnd"/>
-      <w:r>
-        <w:rPr>
-          <w:b/>
-        </w:rPr>
-        <w:t>]</w:t>
+        <w:t>For I length[TruckPackageList]</w:t>
       </w:r>
     </w:p>
     <w:p>
@@ -544,21 +498,7 @@
         <w:rPr>
           <w:b/>
         </w:rPr>
-        <w:t xml:space="preserve">Get delivery index from </w:t>
-      </w:r>
-      <w:proofErr w:type="spellStart"/>
-      <w:r>
-        <w:rPr>
-          <w:b/>
-        </w:rPr>
-        <w:t>AddressList</w:t>
-      </w:r>
-      <w:proofErr w:type="spellEnd"/>
-      <w:r>
-        <w:rPr>
-          <w:b/>
-        </w:rPr>
-        <w:t xml:space="preserve"> for distance look up of package</w:t>
+        <w:t>Get delivery index from AddressList for distance look up of package</w:t>
       </w:r>
     </w:p>
     <w:p>
@@ -579,21 +519,7 @@
         <w:rPr>
           <w:b/>
         </w:rPr>
-        <w:t xml:space="preserve">Retrieve delivery distance from </w:t>
-      </w:r>
-      <w:proofErr w:type="spellStart"/>
-      <w:r>
-        <w:rPr>
-          <w:b/>
-        </w:rPr>
-        <w:t>DistanceList</w:t>
-      </w:r>
-      <w:proofErr w:type="spellEnd"/>
-      <w:r>
-        <w:rPr>
-          <w:b/>
-        </w:rPr>
-        <w:t xml:space="preserve"> for package</w:t>
+        <w:t>Retrieve delivery distance from DistanceList for package</w:t>
       </w:r>
     </w:p>
     <w:p>
@@ -691,8 +617,44 @@
         <w:spacing w:before="0" w:beforeAutospacing="0" w:after="0" w:afterAutospacing="0"/>
       </w:pPr>
       <w:r>
-        <w:t>PyCharm Community Edition IDE was used exclusively to create this application.</w:t>
-      </w:r>
+        <w:t xml:space="preserve">PyCharm Community Edition IDE </w:t>
+      </w:r>
+      <w:r>
+        <w:t xml:space="preserve">version 2022.3.2 </w:t>
+      </w:r>
+      <w:r>
+        <w:t>was used exclusively to create this application.</w:t>
+      </w:r>
+    </w:p>
+    <w:p>
+      <w:pPr>
+        <w:pStyle w:val="NormalWeb"/>
+        <w:spacing w:before="0" w:beforeAutospacing="0" w:after="0" w:afterAutospacing="0"/>
+      </w:pPr>
+      <w:r>
+        <w:t xml:space="preserve">Python version 3.10.1 was used exclusively </w:t>
+      </w:r>
+      <w:r>
+        <w:t>in the creation of this application.</w:t>
+      </w:r>
+    </w:p>
+    <w:p>
+      <w:pPr>
+        <w:pStyle w:val="NormalWeb"/>
+        <w:spacing w:before="0" w:beforeAutospacing="0" w:after="0" w:afterAutospacing="0"/>
+      </w:pPr>
+      <w:r>
+        <w:t>The application was exclusively developed and tested on a Microsoft Surface 4 Laptop</w:t>
+      </w:r>
+      <w:r>
+        <w:t xml:space="preserve"> which contains an AMD Ryzen 7 4980U, 16GB of RAM, and a 256GB SSD.</w:t>
+      </w:r>
+    </w:p>
+    <w:p>
+      <w:pPr>
+        <w:pStyle w:val="NormalWeb"/>
+        <w:spacing w:before="0" w:beforeAutospacing="0" w:after="0" w:afterAutospacing="0"/>
+      </w:pPr>
     </w:p>
     <w:p>
       <w:pPr>
@@ -726,6 +688,24 @@
         <w:spacing w:before="0" w:beforeAutospacing="0" w:after="0" w:afterAutospacing="0"/>
       </w:pPr>
       <w:r>
+        <w:t xml:space="preserve">Please see file comments for </w:t>
+      </w:r>
+      <w:r>
+        <w:t>space-time complexity of all methods. The large portions of code will be detailed below:</w:t>
+      </w:r>
+    </w:p>
+    <w:p>
+      <w:pPr>
+        <w:pStyle w:val="NormalWeb"/>
+        <w:spacing w:before="0" w:beforeAutospacing="0" w:after="0" w:afterAutospacing="0"/>
+      </w:pPr>
+    </w:p>
+    <w:p>
+      <w:pPr>
+        <w:pStyle w:val="NormalWeb"/>
+        <w:spacing w:before="0" w:beforeAutospacing="0" w:after="0" w:afterAutospacing="0"/>
+      </w:pPr>
+      <w:r>
         <w:t xml:space="preserve">The Python file </w:t>
       </w:r>
       <w:r>
@@ -755,6 +735,187 @@
     </w:p>
     <w:p>
       <w:pPr>
+        <w:pStyle w:val="NormalWeb"/>
+        <w:spacing w:before="0" w:beforeAutospacing="0" w:after="0" w:afterAutospacing="0"/>
+      </w:pPr>
+    </w:p>
+    <w:p>
+      <w:pPr>
+        <w:pStyle w:val="NormalWeb"/>
+        <w:spacing w:before="0" w:beforeAutospacing="0" w:after="0" w:afterAutospacing="0"/>
+      </w:pPr>
+      <w:r>
+        <w:t>The Python file “GreedyAlgorithm.py” has O(n) complexity</w:t>
+      </w:r>
+      <w:r>
+        <w:t xml:space="preserve"> as it iterates through the package list of the input Truck object and returns the nearest package.</w:t>
+      </w:r>
+    </w:p>
+    <w:p>
+      <w:pPr>
+        <w:pStyle w:val="NormalWeb"/>
+        <w:spacing w:before="0" w:beforeAutospacing="0" w:after="0" w:afterAutospacing="0"/>
+      </w:pPr>
+    </w:p>
+    <w:p>
+      <w:pPr>
+        <w:pStyle w:val="NormalWeb"/>
+        <w:spacing w:before="0" w:beforeAutospacing="0" w:after="0" w:afterAutospacing="0"/>
+      </w:pPr>
+      <w:r>
+        <w:t xml:space="preserve">The Python file “RouteAndDeliver.py” </w:t>
+      </w:r>
+      <w:r>
+        <w:t>can be considered O(n) complexity since it calls the greedy algorithm (noted above as O(n))</w:t>
+      </w:r>
+      <w:r>
+        <w:t xml:space="preserve"> followed by looping through the packages in numerical order. Together these operations are O(2n) but since the constant can be ignored it reduces to O(n).</w:t>
+      </w:r>
+    </w:p>
+    <w:p>
+      <w:pPr>
+        <w:pStyle w:val="NormalWeb"/>
+        <w:spacing w:before="0" w:beforeAutospacing="0" w:after="0" w:afterAutospacing="0"/>
+      </w:pPr>
+    </w:p>
+    <w:p>
+      <w:pPr>
+        <w:pStyle w:val="NormalWeb"/>
+        <w:spacing w:before="0" w:beforeAutospacing="0" w:after="0" w:afterAutospacing="0"/>
+      </w:pPr>
+      <w:r>
+        <w:t xml:space="preserve">The </w:t>
+      </w:r>
+      <w:r>
+        <w:t xml:space="preserve">PackageHashTable constructor found in </w:t>
+      </w:r>
+      <w:r>
+        <w:t xml:space="preserve">“manageData.py” can be considered O(n) since the constructor loops through </w:t>
+      </w:r>
+      <w:r>
+        <w:t xml:space="preserve">the number of packages and appends </w:t>
+      </w:r>
+      <w:r>
+        <w:t>storage locations to the list.</w:t>
+      </w:r>
+    </w:p>
+    <w:p>
+      <w:pPr>
+        <w:pStyle w:val="NormalWeb"/>
+        <w:spacing w:before="0" w:beforeAutospacing="0" w:after="0" w:afterAutospacing="0"/>
+      </w:pPr>
+    </w:p>
+    <w:p>
+      <w:pPr>
+        <w:pStyle w:val="NormalWeb"/>
+        <w:spacing w:before="0" w:beforeAutospacing="0" w:after="0" w:afterAutospacing="0"/>
+      </w:pPr>
+      <w:r>
+        <w:t xml:space="preserve">PackageHashTable class methods such as </w:t>
+      </w:r>
+      <w:r>
+        <w:t>“printPackageStatuses”, “insertPackage”, “searchHashTable”</w:t>
+      </w:r>
+      <w:r>
+        <w:t>, and “removePackage” can also be considered O(n) since they iterate through the package list to find the matching Package object for operation.</w:t>
+      </w:r>
+    </w:p>
+    <w:p>
+      <w:pPr>
+        <w:pStyle w:val="NormalWeb"/>
+        <w:spacing w:before="0" w:beforeAutospacing="0" w:after="0" w:afterAutospacing="0"/>
+      </w:pPr>
+    </w:p>
+    <w:p>
+      <w:pPr>
+        <w:pStyle w:val="NormalWeb"/>
+        <w:spacing w:before="0" w:beforeAutospacing="0" w:after="0" w:afterAutospacing="0"/>
+      </w:pPr>
+      <w:r>
+        <w:lastRenderedPageBreak/>
+        <w:t>Functions such as “loadPackageData”, “loadDistanceData”</w:t>
+      </w:r>
+      <w:r>
+        <w:t xml:space="preserve"> and</w:t>
+      </w:r>
+      <w:r>
+        <w:t xml:space="preserve"> “loadAddressData”</w:t>
+      </w:r>
+      <w:r>
+        <w:t xml:space="preserve"> are also O(n) complexity since they extract data from each row of a CSV file</w:t>
+      </w:r>
+      <w:r>
+        <w:t>.</w:t>
+      </w:r>
+    </w:p>
+    <w:p>
+      <w:pPr>
+        <w:pStyle w:val="NormalWeb"/>
+        <w:spacing w:before="0" w:beforeAutospacing="0" w:after="0" w:afterAutospacing="0"/>
+      </w:pPr>
+    </w:p>
+    <w:p>
+      <w:pPr>
+        <w:pStyle w:val="NormalWeb"/>
+        <w:spacing w:before="0" w:beforeAutospacing="0" w:after="0" w:afterAutospacing="0"/>
+      </w:pPr>
+      <w:r>
+        <w:t xml:space="preserve">The constructor and all </w:t>
+      </w:r>
+      <w:r>
+        <w:t>“set” and “get” methods of the Package class are all O(1) complexity since they either assign an input to a field value or return the requested field value of the Package object.</w:t>
+      </w:r>
+    </w:p>
+    <w:p>
+      <w:pPr>
+        <w:pStyle w:val="NormalWeb"/>
+        <w:spacing w:before="0" w:beforeAutospacing="0" w:after="0" w:afterAutospacing="0"/>
+      </w:pPr>
+    </w:p>
+    <w:p>
+      <w:pPr>
+        <w:pStyle w:val="NormalWeb"/>
+        <w:spacing w:before="0" w:beforeAutospacing="0" w:after="0" w:afterAutospacing="0"/>
+      </w:pPr>
+      <w:r>
+        <w:t xml:space="preserve">The constructor as well as all “load”, “set”, and “get” methods of the Truck class are all O(1) complexity since </w:t>
+      </w:r>
+      <w:r>
+        <w:t>they either add the package input to the truck’s list (“load”), set a truck field value (“set”) or return a truck field value (“get”)</w:t>
+      </w:r>
+      <w:r>
+        <w:t>.</w:t>
+      </w:r>
+    </w:p>
+    <w:p>
+      <w:pPr>
+        <w:pStyle w:val="NormalWeb"/>
+        <w:spacing w:before="0" w:beforeAutospacing="0" w:after="0" w:afterAutospacing="0"/>
+      </w:pPr>
+    </w:p>
+    <w:p>
+      <w:pPr>
+        <w:pStyle w:val="NormalWeb"/>
+        <w:spacing w:before="0" w:beforeAutospacing="0" w:after="0" w:afterAutospacing="0"/>
+      </w:pPr>
+      <w:r>
+        <w:t xml:space="preserve">The Truck methods “getPackageByID” and “deliveryPackage” are both O(n) complexity </w:t>
+      </w:r>
+      <w:r>
+        <w:t xml:space="preserve">since they iterate through the truck’s package list to </w:t>
+      </w:r>
+      <w:r>
+        <w:t>retrieve and delivery the specified package.</w:t>
+      </w:r>
+    </w:p>
+    <w:p>
+      <w:pPr>
+        <w:pStyle w:val="NormalWeb"/>
+        <w:spacing w:before="0" w:beforeAutospacing="0" w:after="0" w:afterAutospacing="0"/>
+      </w:pPr>
+    </w:p>
+    <w:p>
+      <w:pPr>
         <w:pStyle w:val="Heading1"/>
         <w:rPr>
           <w:rFonts w:ascii="Times New Roman" w:hAnsi="Times New Roman" w:cs="Times New Roman"/>
@@ -935,33 +1096,132 @@
           <w:sz w:val="24"/>
           <w:szCs w:val="24"/>
         </w:rPr>
+        <w:t>C2. Process and Flow Comments</w:t>
+      </w:r>
+    </w:p>
+    <w:p>
+      <w:pPr>
+        <w:rPr>
+          <w:rFonts w:ascii="Times New Roman" w:hAnsi="Times New Roman" w:cs="Times New Roman"/>
+          <w:sz w:val="24"/>
+          <w:szCs w:val="24"/>
+        </w:rPr>
+      </w:pPr>
+      <w:r>
+        <w:rPr>
+          <w:rFonts w:ascii="Times New Roman" w:hAnsi="Times New Roman" w:cs="Times New Roman"/>
+          <w:sz w:val="24"/>
+          <w:szCs w:val="24"/>
+        </w:rPr>
+        <w:t xml:space="preserve">Completed in </w:t>
+      </w:r>
+      <w:r>
+        <w:rPr>
+          <w:rFonts w:ascii="Times New Roman" w:hAnsi="Times New Roman" w:cs="Times New Roman"/>
+          <w:sz w:val="24"/>
+          <w:szCs w:val="24"/>
+        </w:rPr>
+        <w:t>all code files.</w:t>
+      </w:r>
+    </w:p>
+    <w:p>
+      <w:pPr>
+        <w:pStyle w:val="Heading1"/>
+        <w:rPr>
+          <w:rFonts w:ascii="Times New Roman" w:hAnsi="Times New Roman" w:cs="Times New Roman"/>
+          <w:sz w:val="24"/>
+          <w:szCs w:val="24"/>
+        </w:rPr>
+      </w:pPr>
+      <w:r>
+        <w:rPr>
+          <w:rFonts w:ascii="Times New Roman" w:hAnsi="Times New Roman" w:cs="Times New Roman"/>
+          <w:sz w:val="24"/>
+          <w:szCs w:val="24"/>
+        </w:rPr>
+        <w:t>D. Data Structure</w:t>
+      </w:r>
+    </w:p>
+    <w:p>
+      <w:pPr>
+        <w:rPr>
+          <w:rFonts w:ascii="Times New Roman" w:hAnsi="Times New Roman" w:cs="Times New Roman"/>
+          <w:sz w:val="24"/>
+          <w:szCs w:val="24"/>
+        </w:rPr>
+      </w:pPr>
+      <w:r>
+        <w:rPr>
+          <w:rFonts w:ascii="Times New Roman" w:hAnsi="Times New Roman" w:cs="Times New Roman"/>
+          <w:sz w:val="24"/>
+          <w:szCs w:val="24"/>
+        </w:rPr>
+        <w:t>A hash table was selected to store package data as objects.</w:t>
+      </w:r>
+    </w:p>
+    <w:p>
+      <w:pPr>
+        <w:pStyle w:val="Heading1"/>
+        <w:rPr>
+          <w:rFonts w:ascii="Times New Roman" w:hAnsi="Times New Roman" w:cs="Times New Roman"/>
+          <w:sz w:val="24"/>
+          <w:szCs w:val="24"/>
+        </w:rPr>
+      </w:pPr>
+      <w:r>
+        <w:rPr>
+          <w:rFonts w:ascii="Times New Roman" w:hAnsi="Times New Roman" w:cs="Times New Roman"/>
+          <w:sz w:val="24"/>
+          <w:szCs w:val="24"/>
+        </w:rPr>
         <w:lastRenderedPageBreak/>
-        <w:t>C2. Process and Flow Comments</w:t>
-      </w:r>
-    </w:p>
-    <w:p>
-      <w:pPr>
-        <w:rPr>
-          <w:rFonts w:ascii="Times New Roman" w:hAnsi="Times New Roman" w:cs="Times New Roman"/>
-          <w:sz w:val="24"/>
-          <w:szCs w:val="24"/>
-        </w:rPr>
-      </w:pPr>
-      <w:r>
-        <w:rPr>
-          <w:rFonts w:ascii="Times New Roman" w:hAnsi="Times New Roman" w:cs="Times New Roman"/>
-          <w:sz w:val="24"/>
-          <w:szCs w:val="24"/>
-        </w:rPr>
-        <w:t xml:space="preserve">Completed in </w:t>
-      </w:r>
-      <w:r>
-        <w:rPr>
-          <w:rFonts w:ascii="Times New Roman" w:hAnsi="Times New Roman" w:cs="Times New Roman"/>
-          <w:sz w:val="24"/>
-          <w:szCs w:val="24"/>
-        </w:rPr>
-        <w:t>all code files.</w:t>
+        <w:t>D1. Explanation of Data Structure</w:t>
+      </w:r>
+    </w:p>
+    <w:p>
+      <w:pPr>
+        <w:pStyle w:val="NormalWeb"/>
+        <w:spacing w:before="0" w:beforeAutospacing="0" w:after="0" w:afterAutospacing="0"/>
+      </w:pPr>
+      <w:r>
+        <w:t>A hash table was created to store all Package objects. The individual Package objects were created by reading the “WGUPS Package File.csv” file, extracting the relevant rows, and</w:t>
+      </w:r>
+      <w:r>
+        <w:t xml:space="preserve"> </w:t>
+      </w:r>
+      <w:r>
+        <w:t xml:space="preserve">using the cells in each row as field inputs into the Package constructor. </w:t>
+      </w:r>
+    </w:p>
+    <w:p>
+      <w:pPr>
+        <w:pStyle w:val="NormalWeb"/>
+        <w:spacing w:before="0" w:beforeAutospacing="0" w:after="0" w:afterAutospacing="0"/>
+        <w:ind w:left="619"/>
+      </w:pPr>
+    </w:p>
+    <w:p>
+      <w:pPr>
+        <w:pStyle w:val="NormalWeb"/>
+        <w:spacing w:before="0" w:beforeAutospacing="0" w:after="0" w:afterAutospacing="0"/>
+      </w:pPr>
+      <w:r>
+        <w:t>The Package objects were then inserted into the hash table by hashing their Package ID. The Package ID – Package item was stored as a key-value pair with the Package ID as the key.</w:t>
+      </w:r>
+    </w:p>
+    <w:p>
+      <w:pPr>
+        <w:pStyle w:val="NormalWeb"/>
+        <w:spacing w:before="0" w:beforeAutospacing="0" w:after="0" w:afterAutospacing="0"/>
+      </w:pPr>
+    </w:p>
+    <w:p>
+      <w:pPr>
+        <w:pStyle w:val="NormalWeb"/>
+        <w:spacing w:before="0" w:beforeAutospacing="0" w:after="0" w:afterAutospacing="0"/>
+      </w:pPr>
+      <w:r>
+        <w:t>The Packages were then retrieved by their Package ID key and loaded/assigned to the delivery Truck object.</w:t>
       </w:r>
     </w:p>
     <w:p>
@@ -979,24 +1239,24 @@
           <w:sz w:val="24"/>
           <w:szCs w:val="24"/>
         </w:rPr>
-        <w:t>D. Data Structure</w:t>
-      </w:r>
-    </w:p>
-    <w:p>
-      <w:pPr>
-        <w:rPr>
-          <w:rFonts w:ascii="Times New Roman" w:hAnsi="Times New Roman" w:cs="Times New Roman"/>
-          <w:sz w:val="24"/>
-          <w:szCs w:val="24"/>
-        </w:rPr>
-      </w:pPr>
-      <w:r>
-        <w:rPr>
-          <w:rFonts w:ascii="Times New Roman" w:hAnsi="Times New Roman" w:cs="Times New Roman"/>
-          <w:sz w:val="24"/>
-          <w:szCs w:val="24"/>
-        </w:rPr>
-        <w:t>A hash table was selected to store package data as objects.</w:t>
+        <w:t>E. Hash Table</w:t>
+      </w:r>
+    </w:p>
+    <w:p>
+      <w:pPr>
+        <w:rPr>
+          <w:rFonts w:ascii="Times New Roman" w:hAnsi="Times New Roman" w:cs="Times New Roman"/>
+          <w:sz w:val="24"/>
+          <w:szCs w:val="24"/>
+        </w:rPr>
+      </w:pPr>
+      <w:r>
+        <w:rPr>
+          <w:rFonts w:ascii="Times New Roman" w:hAnsi="Times New Roman" w:cs="Times New Roman"/>
+          <w:sz w:val="24"/>
+          <w:szCs w:val="24"/>
+        </w:rPr>
+        <w:t>The hash table is implemented in “manageData.py”</w:t>
       </w:r>
     </w:p>
     <w:p>
@@ -1014,53 +1274,32 @@
           <w:sz w:val="24"/>
           <w:szCs w:val="24"/>
         </w:rPr>
-        <w:t>D1. Explanation of Data Structure</w:t>
-      </w:r>
-    </w:p>
-    <w:p>
-      <w:pPr>
-        <w:pStyle w:val="NormalWeb"/>
-        <w:spacing w:before="0" w:beforeAutospacing="0" w:after="0" w:afterAutospacing="0"/>
-      </w:pPr>
-      <w:r>
-        <w:t>A hash table was created to store all Package objects. The individual Package objects were created by reading the “WGUPS Package File.csv” file, extracting the relevant rows, and</w:t>
-      </w:r>
-      <w:r>
-        <w:t xml:space="preserve"> </w:t>
-      </w:r>
-      <w:r>
-        <w:t xml:space="preserve">using the cells in each row as field inputs into the Package constructor. </w:t>
-      </w:r>
-    </w:p>
-    <w:p>
-      <w:pPr>
-        <w:pStyle w:val="NormalWeb"/>
-        <w:spacing w:before="0" w:beforeAutospacing="0" w:after="0" w:afterAutospacing="0"/>
-        <w:ind w:left="619"/>
-      </w:pPr>
-    </w:p>
-    <w:p>
-      <w:pPr>
-        <w:pStyle w:val="NormalWeb"/>
-        <w:spacing w:before="0" w:beforeAutospacing="0" w:after="0" w:afterAutospacing="0"/>
-      </w:pPr>
-      <w:r>
-        <w:t>The Package objects were then inserted into the hash table by hashing their Package ID. The Package ID – Package item was stored as a key-value pair with the Package ID as the key.</w:t>
-      </w:r>
-    </w:p>
-    <w:p>
-      <w:pPr>
-        <w:pStyle w:val="NormalWeb"/>
-        <w:spacing w:before="0" w:beforeAutospacing="0" w:after="0" w:afterAutospacing="0"/>
-      </w:pPr>
-    </w:p>
-    <w:p>
-      <w:pPr>
-        <w:pStyle w:val="NormalWeb"/>
-        <w:spacing w:before="0" w:beforeAutospacing="0" w:after="0" w:afterAutospacing="0"/>
-      </w:pPr>
-      <w:r>
-        <w:t>The Packages were then retrieved by their Package ID key and loaded/assigned to the delivery Truck object.</w:t>
+        <w:t>F. Look-Up Function</w:t>
+      </w:r>
+    </w:p>
+    <w:p>
+      <w:pPr>
+        <w:rPr>
+          <w:rFonts w:ascii="Times New Roman" w:hAnsi="Times New Roman" w:cs="Times New Roman"/>
+          <w:sz w:val="24"/>
+          <w:szCs w:val="24"/>
+        </w:rPr>
+      </w:pPr>
+      <w:r>
+        <w:rPr>
+          <w:rFonts w:ascii="Times New Roman" w:hAnsi="Times New Roman" w:cs="Times New Roman"/>
+          <w:sz w:val="24"/>
+          <w:szCs w:val="24"/>
+        </w:rPr>
+        <w:t xml:space="preserve">The look-up function </w:t>
+      </w:r>
+      <w:r>
+        <w:rPr>
+          <w:rFonts w:ascii="Times New Roman" w:hAnsi="Times New Roman" w:cs="Times New Roman"/>
+          <w:sz w:val="24"/>
+          <w:szCs w:val="24"/>
+        </w:rPr>
+        <w:t>is also implemented in “manageData.py”</w:t>
       </w:r>
     </w:p>
     <w:p>
@@ -1078,24 +1317,24 @@
           <w:sz w:val="24"/>
           <w:szCs w:val="24"/>
         </w:rPr>
-        <w:t>E. Hash Table</w:t>
-      </w:r>
-    </w:p>
-    <w:p>
-      <w:pPr>
-        <w:rPr>
-          <w:rFonts w:ascii="Times New Roman" w:hAnsi="Times New Roman" w:cs="Times New Roman"/>
-          <w:sz w:val="24"/>
-          <w:szCs w:val="24"/>
-        </w:rPr>
-      </w:pPr>
-      <w:r>
-        <w:rPr>
-          <w:rFonts w:ascii="Times New Roman" w:hAnsi="Times New Roman" w:cs="Times New Roman"/>
-          <w:sz w:val="24"/>
-          <w:szCs w:val="24"/>
-        </w:rPr>
-        <w:t>The hash table is implemented in “manageData.py”</w:t>
+        <w:t>G. Interface</w:t>
+      </w:r>
+    </w:p>
+    <w:p>
+      <w:pPr>
+        <w:rPr>
+          <w:rFonts w:ascii="Times New Roman" w:hAnsi="Times New Roman" w:cs="Times New Roman"/>
+          <w:sz w:val="24"/>
+          <w:szCs w:val="24"/>
+        </w:rPr>
+      </w:pPr>
+      <w:r>
+        <w:rPr>
+          <w:rFonts w:ascii="Times New Roman" w:hAnsi="Times New Roman" w:cs="Times New Roman"/>
+          <w:sz w:val="24"/>
+          <w:szCs w:val="24"/>
+        </w:rPr>
+        <w:t>The interface is accessed by selecting option 2 and specifying a time in HH:MM format. Three example scenarios follow in G1, G2, and G3.</w:t>
       </w:r>
     </w:p>
     <w:p>
@@ -1113,85 +1352,6 @@
           <w:sz w:val="24"/>
           <w:szCs w:val="24"/>
         </w:rPr>
-        <w:t>F. Look-Up Function</w:t>
-      </w:r>
-    </w:p>
-    <w:p>
-      <w:pPr>
-        <w:rPr>
-          <w:rFonts w:ascii="Times New Roman" w:hAnsi="Times New Roman" w:cs="Times New Roman"/>
-          <w:sz w:val="24"/>
-          <w:szCs w:val="24"/>
-        </w:rPr>
-      </w:pPr>
-      <w:r>
-        <w:rPr>
-          <w:rFonts w:ascii="Times New Roman" w:hAnsi="Times New Roman" w:cs="Times New Roman"/>
-          <w:sz w:val="24"/>
-          <w:szCs w:val="24"/>
-        </w:rPr>
-        <w:t xml:space="preserve">The look-up function </w:t>
-      </w:r>
-      <w:r>
-        <w:rPr>
-          <w:rFonts w:ascii="Times New Roman" w:hAnsi="Times New Roman" w:cs="Times New Roman"/>
-          <w:sz w:val="24"/>
-          <w:szCs w:val="24"/>
-        </w:rPr>
-        <w:t>is also implemented in “manageData.py”</w:t>
-      </w:r>
-    </w:p>
-    <w:p>
-      <w:pPr>
-        <w:pStyle w:val="Heading1"/>
-        <w:rPr>
-          <w:rFonts w:ascii="Times New Roman" w:hAnsi="Times New Roman" w:cs="Times New Roman"/>
-          <w:sz w:val="24"/>
-          <w:szCs w:val="24"/>
-        </w:rPr>
-      </w:pPr>
-      <w:r>
-        <w:rPr>
-          <w:rFonts w:ascii="Times New Roman" w:hAnsi="Times New Roman" w:cs="Times New Roman"/>
-          <w:sz w:val="24"/>
-          <w:szCs w:val="24"/>
-        </w:rPr>
-        <w:t>G. Interface</w:t>
-      </w:r>
-    </w:p>
-    <w:p>
-      <w:pPr>
-        <w:rPr>
-          <w:rFonts w:ascii="Times New Roman" w:hAnsi="Times New Roman" w:cs="Times New Roman"/>
-          <w:sz w:val="24"/>
-          <w:szCs w:val="24"/>
-        </w:rPr>
-      </w:pPr>
-      <w:r>
-        <w:rPr>
-          <w:rFonts w:ascii="Times New Roman" w:hAnsi="Times New Roman" w:cs="Times New Roman"/>
-          <w:sz w:val="24"/>
-          <w:szCs w:val="24"/>
-        </w:rPr>
-        <w:t>The interface is accessed by selecting option 2 and specifying a time in HH:MM format. Three example scenarios follow in G1, G2, and G3.</w:t>
-      </w:r>
-    </w:p>
-    <w:p>
-      <w:pPr>
-        <w:pStyle w:val="Heading1"/>
-        <w:rPr>
-          <w:rFonts w:ascii="Times New Roman" w:hAnsi="Times New Roman" w:cs="Times New Roman"/>
-          <w:sz w:val="24"/>
-          <w:szCs w:val="24"/>
-        </w:rPr>
-      </w:pPr>
-      <w:r>
-        <w:rPr>
-          <w:rFonts w:ascii="Times New Roman" w:hAnsi="Times New Roman" w:cs="Times New Roman"/>
-          <w:sz w:val="24"/>
-          <w:szCs w:val="24"/>
-        </w:rPr>
-        <w:lastRenderedPageBreak/>
         <w:t>G1. First Status Check</w:t>
       </w:r>
     </w:p>
@@ -1211,9 +1371,9 @@
           <w:szCs w:val="24"/>
         </w:rPr>
         <w:drawing>
-          <wp:inline distT="0" distB="0" distL="0" distR="0" wp14:anchorId="317A638A" wp14:editId="14089F1E">
-            <wp:extent cx="5943600" cy="3837305"/>
-            <wp:effectExtent l="0" t="0" r="0" b="0"/>
+          <wp:inline distT="0" distB="0" distL="0" distR="0" wp14:anchorId="317A638A" wp14:editId="35058841">
+            <wp:extent cx="5943600" cy="3257371"/>
+            <wp:effectExtent l="0" t="0" r="0" b="635"/>
             <wp:docPr id="1" name="Picture 1"/>
             <wp:cNvGraphicFramePr>
               <a:graphicFrameLocks xmlns:a="http://schemas.openxmlformats.org/drawingml/2006/main" noChangeAspect="1"/>
@@ -1240,7 +1400,7 @@
                   <pic:spPr>
                     <a:xfrm>
                       <a:off x="0" y="0"/>
-                      <a:ext cx="5943600" cy="3837305"/>
+                      <a:ext cx="5943600" cy="3257371"/>
                     </a:xfrm>
                     <a:prstGeom prst="rect">
                       <a:avLst/>
@@ -1268,10 +1428,11 @@
           <w:sz w:val="24"/>
           <w:szCs w:val="24"/>
         </w:rPr>
+        <w:lastRenderedPageBreak/>
         <w:drawing>
-          <wp:inline distT="0" distB="0" distL="0" distR="0" wp14:anchorId="54C914F5" wp14:editId="7EE2EF3A">
-            <wp:extent cx="5943600" cy="3843655"/>
-            <wp:effectExtent l="0" t="0" r="0" b="4445"/>
+          <wp:inline distT="0" distB="0" distL="0" distR="0" wp14:anchorId="54C914F5" wp14:editId="22FB2963">
+            <wp:extent cx="5943600" cy="3265842"/>
+            <wp:effectExtent l="0" t="0" r="0" b="0"/>
             <wp:docPr id="2" name="Picture 2"/>
             <wp:cNvGraphicFramePr>
               <a:graphicFrameLocks xmlns:a="http://schemas.openxmlformats.org/drawingml/2006/main" noChangeAspect="1"/>
@@ -1298,7 +1459,7 @@
                   <pic:spPr>
                     <a:xfrm>
                       <a:off x="0" y="0"/>
-                      <a:ext cx="5943600" cy="3843655"/>
+                      <a:ext cx="5943600" cy="3265842"/>
                     </a:xfrm>
                     <a:prstGeom prst="rect">
                       <a:avLst/>
@@ -1326,7 +1487,6 @@
           <w:sz w:val="24"/>
           <w:szCs w:val="24"/>
         </w:rPr>
-        <w:lastRenderedPageBreak/>
         <w:t xml:space="preserve">G2. </w:t>
       </w:r>
       <w:r>
@@ -1354,8 +1514,8 @@
           <w:szCs w:val="24"/>
         </w:rPr>
         <w:drawing>
-          <wp:inline distT="0" distB="0" distL="0" distR="0" wp14:anchorId="532569F1" wp14:editId="02A28BE4">
-            <wp:extent cx="5943600" cy="3812540"/>
+          <wp:inline distT="0" distB="0" distL="0" distR="0" wp14:anchorId="532569F1" wp14:editId="08485B91">
+            <wp:extent cx="5943600" cy="3257594"/>
             <wp:effectExtent l="0" t="0" r="0" b="0"/>
             <wp:docPr id="3" name="Picture 3"/>
             <wp:cNvGraphicFramePr>
@@ -1383,7 +1543,7 @@
                   <pic:spPr>
                     <a:xfrm>
                       <a:off x="0" y="0"/>
-                      <a:ext cx="5943600" cy="3812540"/>
+                      <a:ext cx="5943600" cy="3257594"/>
                     </a:xfrm>
                     <a:prstGeom prst="rect">
                       <a:avLst/>
@@ -1411,10 +1571,11 @@
           <w:sz w:val="24"/>
           <w:szCs w:val="24"/>
         </w:rPr>
+        <w:lastRenderedPageBreak/>
         <w:drawing>
-          <wp:inline distT="0" distB="0" distL="0" distR="0" wp14:anchorId="4D0E439D" wp14:editId="4EFA13D2">
-            <wp:extent cx="5943600" cy="3833495"/>
-            <wp:effectExtent l="0" t="0" r="0" b="0"/>
+          <wp:inline distT="0" distB="0" distL="0" distR="0" wp14:anchorId="4D0E439D" wp14:editId="774D9B70">
+            <wp:extent cx="5943600" cy="3255049"/>
+            <wp:effectExtent l="0" t="0" r="0" b="2540"/>
             <wp:docPr id="4" name="Picture 4"/>
             <wp:cNvGraphicFramePr>
               <a:graphicFrameLocks xmlns:a="http://schemas.openxmlformats.org/drawingml/2006/main" noChangeAspect="1"/>
@@ -1441,7 +1602,7 @@
                   <pic:spPr>
                     <a:xfrm>
                       <a:off x="0" y="0"/>
-                      <a:ext cx="5943600" cy="3833495"/>
+                      <a:ext cx="5943600" cy="3255049"/>
                     </a:xfrm>
                     <a:prstGeom prst="rect">
                       <a:avLst/>
@@ -1469,7 +1630,6 @@
           <w:sz w:val="24"/>
           <w:szCs w:val="24"/>
         </w:rPr>
-        <w:lastRenderedPageBreak/>
         <w:t>G3. Third Status Check</w:t>
       </w:r>
     </w:p>
@@ -1489,9 +1649,9 @@
           <w:szCs w:val="24"/>
         </w:rPr>
         <w:drawing>
-          <wp:inline distT="0" distB="0" distL="0" distR="0" wp14:anchorId="7F8C6EB9" wp14:editId="60081C33">
-            <wp:extent cx="5943600" cy="3822700"/>
-            <wp:effectExtent l="0" t="0" r="0" b="6350"/>
+          <wp:inline distT="0" distB="0" distL="0" distR="0" wp14:anchorId="7F8C6EB9" wp14:editId="2284F59B">
+            <wp:extent cx="5943600" cy="3257371"/>
+            <wp:effectExtent l="0" t="0" r="0" b="635"/>
             <wp:docPr id="5" name="Picture 5"/>
             <wp:cNvGraphicFramePr>
               <a:graphicFrameLocks xmlns:a="http://schemas.openxmlformats.org/drawingml/2006/main" noChangeAspect="1"/>
@@ -1518,7 +1678,7 @@
                   <pic:spPr>
                     <a:xfrm>
                       <a:off x="0" y="0"/>
-                      <a:ext cx="5943600" cy="3822700"/>
+                      <a:ext cx="5943600" cy="3257371"/>
                     </a:xfrm>
                     <a:prstGeom prst="rect">
                       <a:avLst/>
@@ -1546,9 +1706,10 @@
           <w:sz w:val="24"/>
           <w:szCs w:val="24"/>
         </w:rPr>
+        <w:lastRenderedPageBreak/>
         <w:drawing>
-          <wp:inline distT="0" distB="0" distL="0" distR="0" wp14:anchorId="0C683432" wp14:editId="1813A920">
-            <wp:extent cx="5943600" cy="3829050"/>
+          <wp:inline distT="0" distB="0" distL="0" distR="0" wp14:anchorId="0C683432" wp14:editId="5B4C5F73">
+            <wp:extent cx="5943600" cy="3259693"/>
             <wp:effectExtent l="0" t="0" r="0" b="0"/>
             <wp:docPr id="6" name="Picture 6"/>
             <wp:cNvGraphicFramePr>
@@ -1576,7 +1737,7 @@
                   <pic:spPr>
                     <a:xfrm>
                       <a:off x="0" y="0"/>
-                      <a:ext cx="5943600" cy="3829050"/>
+                      <a:ext cx="5943600" cy="3259693"/>
                     </a:xfrm>
                     <a:prstGeom prst="rect">
                       <a:avLst/>
@@ -1604,7 +1765,6 @@
           <w:sz w:val="24"/>
           <w:szCs w:val="24"/>
         </w:rPr>
-        <w:lastRenderedPageBreak/>
         <w:t>H. Screenshots of Code Execution</w:t>
       </w:r>
     </w:p>
@@ -1624,9 +1784,9 @@
           <w:szCs w:val="24"/>
         </w:rPr>
         <w:drawing>
-          <wp:inline distT="0" distB="0" distL="0" distR="0" wp14:anchorId="6CAED4E9" wp14:editId="0A70A579">
-            <wp:extent cx="5943600" cy="3829050"/>
-            <wp:effectExtent l="0" t="0" r="0" b="0"/>
+          <wp:inline distT="0" distB="0" distL="0" distR="0" wp14:anchorId="6CAED4E9" wp14:editId="45273C76">
+            <wp:extent cx="5943600" cy="3253999"/>
+            <wp:effectExtent l="0" t="0" r="0" b="3810"/>
             <wp:docPr id="7" name="Picture 7"/>
             <wp:cNvGraphicFramePr>
               <a:graphicFrameLocks xmlns:a="http://schemas.openxmlformats.org/drawingml/2006/main" noChangeAspect="1"/>
@@ -1653,7 +1813,7 @@
                   <pic:spPr>
                     <a:xfrm>
                       <a:off x="0" y="0"/>
-                      <a:ext cx="5943600" cy="3829050"/>
+                      <a:ext cx="5943600" cy="3253999"/>
                     </a:xfrm>
                     <a:prstGeom prst="rect">
                       <a:avLst/>
@@ -1668,6 +1828,65 @@
     </w:p>
     <w:p>
       <w:pPr>
+        <w:rPr>
+          <w:rFonts w:ascii="Times New Roman" w:hAnsi="Times New Roman" w:cs="Times New Roman"/>
+          <w:sz w:val="24"/>
+          <w:szCs w:val="24"/>
+        </w:rPr>
+      </w:pPr>
+      <w:r>
+        <w:rPr>
+          <w:rFonts w:ascii="Times New Roman" w:hAnsi="Times New Roman" w:cs="Times New Roman"/>
+          <w:noProof/>
+          <w:sz w:val="24"/>
+          <w:szCs w:val="24"/>
+        </w:rPr>
+        <w:lastRenderedPageBreak/>
+        <w:drawing>
+          <wp:inline distT="0" distB="0" distL="0" distR="0" wp14:anchorId="40681672" wp14:editId="472B2DE1">
+            <wp:extent cx="5943600" cy="3258820"/>
+            <wp:effectExtent l="0" t="0" r="0" b="0"/>
+            <wp:docPr id="8" name="Picture 8"/>
+            <wp:cNvGraphicFramePr>
+              <a:graphicFrameLocks xmlns:a="http://schemas.openxmlformats.org/drawingml/2006/main" noChangeAspect="1"/>
+            </wp:cNvGraphicFramePr>
+            <a:graphic xmlns:a="http://schemas.openxmlformats.org/drawingml/2006/main">
+              <a:graphicData uri="http://schemas.openxmlformats.org/drawingml/2006/picture">
+                <pic:pic xmlns:pic="http://schemas.openxmlformats.org/drawingml/2006/picture">
+                  <pic:nvPicPr>
+                    <pic:cNvPr id="8" name="Picture 8"/>
+                    <pic:cNvPicPr/>
+                  </pic:nvPicPr>
+                  <pic:blipFill>
+                    <a:blip r:embed="rId14" cstate="print">
+                      <a:extLst>
+                        <a:ext uri="{28A0092B-C50C-407E-A947-70E740481C1C}">
+                          <a14:useLocalDpi xmlns:a14="http://schemas.microsoft.com/office/drawing/2010/main" val="0"/>
+                        </a:ext>
+                      </a:extLst>
+                    </a:blip>
+                    <a:stretch>
+                      <a:fillRect/>
+                    </a:stretch>
+                  </pic:blipFill>
+                  <pic:spPr>
+                    <a:xfrm>
+                      <a:off x="0" y="0"/>
+                      <a:ext cx="5943600" cy="3258820"/>
+                    </a:xfrm>
+                    <a:prstGeom prst="rect">
+                      <a:avLst/>
+                    </a:prstGeom>
+                  </pic:spPr>
+                </pic:pic>
+              </a:graphicData>
+            </a:graphic>
+          </wp:inline>
+        </w:drawing>
+      </w:r>
+    </w:p>
+    <w:p>
+      <w:pPr>
         <w:pStyle w:val="Heading1"/>
         <w:rPr>
           <w:rFonts w:ascii="Times New Roman" w:hAnsi="Times New Roman" w:cs="Times New Roman"/>
@@ -1712,15 +1931,7 @@
         <w:t xml:space="preserve">The greedy algorithm also </w:t>
       </w:r>
       <w:r>
-        <w:t xml:space="preserve">does well </w:t>
-      </w:r>
-      <w:proofErr w:type="gramStart"/>
-      <w:r>
-        <w:t>optimizing</w:t>
-      </w:r>
-      <w:proofErr w:type="gramEnd"/>
-      <w:r>
-        <w:t xml:space="preserve"> these types of scenarios although the solution may not be globally optimized.</w:t>
+        <w:t>does well optimizing these types of scenarios although the solution may not be globally optimized.</w:t>
       </w:r>
     </w:p>
     <w:p>
@@ -1750,7 +1961,10 @@
         <w:t xml:space="preserve">The algorithm has been verified to meet all requirements in the scenario such as </w:t>
       </w:r>
       <w:r>
-        <w:t>time constraints (both departure and delivery).</w:t>
+        <w:t xml:space="preserve">delivery deadlines. Delivery deadlines are printed to console with all package statuses showing </w:t>
+      </w:r>
+      <w:r>
+        <w:t>each deadline has been met.</w:t>
       </w:r>
     </w:p>
     <w:p>
@@ -1804,8 +2018,210 @@
           <w:sz w:val="24"/>
           <w:szCs w:val="24"/>
         </w:rPr>
+        <w:t>I3</w:t>
+      </w:r>
+      <w:r>
+        <w:rPr>
+          <w:rFonts w:ascii="Times New Roman" w:hAnsi="Times New Roman" w:cs="Times New Roman"/>
+          <w:sz w:val="24"/>
+          <w:szCs w:val="24"/>
+        </w:rPr>
+        <w:t>A</w:t>
+      </w:r>
+      <w:r>
+        <w:rPr>
+          <w:rFonts w:ascii="Times New Roman" w:hAnsi="Times New Roman" w:cs="Times New Roman"/>
+          <w:sz w:val="24"/>
+          <w:szCs w:val="24"/>
+        </w:rPr>
+        <w:t>. Algorithm Differences</w:t>
+      </w:r>
+    </w:p>
+    <w:p>
+      <w:pPr>
+        <w:pStyle w:val="NormalWeb"/>
+        <w:spacing w:before="0" w:beforeAutospacing="0" w:after="0" w:afterAutospacing="0"/>
+      </w:pPr>
+      <w:r>
+        <w:t xml:space="preserve">Dijkstra’s algorithm </w:t>
+      </w:r>
+      <w:r>
+        <w:t>typically finds t</w:t>
+      </w:r>
+      <w:r>
+        <w:t>he shortest distances from an assigned “source” node to all other nodes</w:t>
+      </w:r>
+      <w:r>
+        <w:t xml:space="preserve">. It can be used in a similar way as the greedy algorithm is implemented if it is stopped </w:t>
+      </w:r>
+      <w:r>
+        <w:t>once the destination node distance has been determined.</w:t>
+      </w:r>
+    </w:p>
+    <w:p>
+      <w:pPr>
+        <w:pStyle w:val="NormalWeb"/>
+        <w:spacing w:before="0" w:beforeAutospacing="0" w:after="0" w:afterAutospacing="0"/>
+      </w:pPr>
+    </w:p>
+    <w:p>
+      <w:pPr>
+        <w:pStyle w:val="NormalWeb"/>
+        <w:spacing w:before="0" w:beforeAutospacing="0" w:after="0" w:afterAutospacing="0"/>
+      </w:pPr>
+      <w:r>
         <w:lastRenderedPageBreak/>
-        <w:t>I3</w:t>
+        <w:t xml:space="preserve">The Bellman-Ford algorithm </w:t>
+      </w:r>
+      <w:r>
+        <w:t>is similar</w:t>
+      </w:r>
+      <w:r>
+        <w:t xml:space="preserve"> but with the added flexibility of handling negative values. This comes at a cost of increased time consumption and overhead.</w:t>
+      </w:r>
+    </w:p>
+    <w:p>
+      <w:pPr>
+        <w:pStyle w:val="Heading1"/>
+        <w:rPr>
+          <w:rFonts w:ascii="Times New Roman" w:hAnsi="Times New Roman" w:cs="Times New Roman"/>
+          <w:sz w:val="24"/>
+          <w:szCs w:val="24"/>
+        </w:rPr>
+      </w:pPr>
+      <w:r>
+        <w:rPr>
+          <w:rFonts w:ascii="Times New Roman" w:hAnsi="Times New Roman" w:cs="Times New Roman"/>
+          <w:sz w:val="24"/>
+          <w:szCs w:val="24"/>
+        </w:rPr>
+        <w:t>J. Different Approach</w:t>
+      </w:r>
+    </w:p>
+    <w:p>
+      <w:pPr>
+        <w:pStyle w:val="NormalWeb"/>
+        <w:spacing w:before="0" w:beforeAutospacing="0" w:after="0" w:afterAutospacing="0"/>
+      </w:pPr>
+      <w:r>
+        <w:t>I would likely track time using some of the standard Python library tools as there are likely better and easier implementations. In addition, having a self-adjusting component that reads in package data and loads trucks accordingly would make the program more automated and flexible.</w:t>
+      </w:r>
+    </w:p>
+    <w:p>
+      <w:pPr>
+        <w:pStyle w:val="Heading1"/>
+        <w:rPr>
+          <w:rFonts w:ascii="Times New Roman" w:hAnsi="Times New Roman" w:cs="Times New Roman"/>
+          <w:sz w:val="24"/>
+          <w:szCs w:val="24"/>
+        </w:rPr>
+      </w:pPr>
+      <w:r>
+        <w:rPr>
+          <w:rFonts w:ascii="Times New Roman" w:hAnsi="Times New Roman" w:cs="Times New Roman"/>
+          <w:sz w:val="24"/>
+          <w:szCs w:val="24"/>
+        </w:rPr>
+        <w:t>K1. Verification of Data Structure</w:t>
+      </w:r>
+    </w:p>
+    <w:p>
+      <w:pPr>
+        <w:pStyle w:val="NormalWeb"/>
+        <w:spacing w:before="0" w:beforeAutospacing="0" w:after="0" w:afterAutospacing="0"/>
+        <w:ind w:left="360" w:hanging="360"/>
+      </w:pPr>
+      <w:r>
+        <w:t xml:space="preserve">The hash table used in this program meets all requirements in the scenario and laid out by the </w:t>
+      </w:r>
+    </w:p>
+    <w:p>
+      <w:pPr>
+        <w:pStyle w:val="NormalWeb"/>
+        <w:spacing w:before="0" w:beforeAutospacing="0" w:after="0" w:afterAutospacing="0"/>
+        <w:ind w:left="360" w:hanging="360"/>
+      </w:pPr>
+      <w:r>
+        <w:t xml:space="preserve">rubric. The table has a look-up complexity of O(1) as the hashing on the input key returns the </w:t>
+      </w:r>
+    </w:p>
+    <w:p>
+      <w:pPr>
+        <w:pStyle w:val="NormalWeb"/>
+        <w:spacing w:before="0" w:beforeAutospacing="0" w:after="0" w:afterAutospacing="0"/>
+        <w:ind w:left="360" w:hanging="360"/>
+      </w:pPr>
+      <w:r>
+        <w:t xml:space="preserve">containing list index. Data storage for the table would grow by O(n) as the number of packages </w:t>
+      </w:r>
+    </w:p>
+    <w:p>
+      <w:pPr>
+        <w:pStyle w:val="NormalWeb"/>
+        <w:spacing w:before="0" w:beforeAutospacing="0" w:after="0" w:afterAutospacing="0"/>
+        <w:ind w:left="360" w:hanging="360"/>
+      </w:pPr>
+      <w:r>
+        <w:t xml:space="preserve">increased as each package would need to be stored in the table. </w:t>
+      </w:r>
+      <w:r>
+        <w:t xml:space="preserve">The program now </w:t>
+      </w:r>
+      <w:r>
+        <w:t>outputs each</w:t>
+      </w:r>
+    </w:p>
+    <w:p>
+      <w:pPr>
+        <w:pStyle w:val="NormalWeb"/>
+        <w:spacing w:before="0" w:beforeAutospacing="0" w:after="0" w:afterAutospacing="0"/>
+        <w:ind w:left="360" w:hanging="360"/>
+      </w:pPr>
+      <w:r>
+        <w:t>package delivery deadline to console</w:t>
+      </w:r>
+      <w:r>
+        <w:t xml:space="preserve"> by using the </w:t>
+      </w:r>
+      <w:r>
+        <w:t>“</w:t>
+      </w:r>
+      <w:r>
+        <w:t>getDeadline</w:t>
+      </w:r>
+      <w:r>
+        <w:t>”</w:t>
+      </w:r>
+      <w:r>
+        <w:t xml:space="preserve"> method for each Package </w:t>
+      </w:r>
+    </w:p>
+    <w:p>
+      <w:pPr>
+        <w:pStyle w:val="NormalWeb"/>
+        <w:spacing w:before="0" w:beforeAutospacing="0" w:after="0" w:afterAutospacing="0"/>
+        <w:ind w:left="360" w:hanging="360"/>
+      </w:pPr>
+      <w:r>
+        <w:t>object.</w:t>
+      </w:r>
+    </w:p>
+    <w:p>
+      <w:pPr>
+        <w:pStyle w:val="Heading1"/>
+        <w:rPr>
+          <w:rFonts w:ascii="Times New Roman" w:hAnsi="Times New Roman" w:cs="Times New Roman"/>
+          <w:sz w:val="24"/>
+          <w:szCs w:val="24"/>
+        </w:rPr>
+      </w:pPr>
+      <w:r>
+        <w:rPr>
+          <w:rFonts w:ascii="Times New Roman" w:hAnsi="Times New Roman" w:cs="Times New Roman"/>
+          <w:sz w:val="24"/>
+          <w:szCs w:val="24"/>
+        </w:rPr>
+        <w:t>K1</w:t>
       </w:r>
       <w:r>
         <w:rPr>
@@ -1821,49 +2237,43 @@
           <w:sz w:val="24"/>
           <w:szCs w:val="24"/>
         </w:rPr>
-        <w:t>. Algorithm Differences</w:t>
-      </w:r>
-    </w:p>
-    <w:p>
-      <w:pPr>
-        <w:pStyle w:val="NormalWeb"/>
-        <w:spacing w:before="0" w:beforeAutospacing="0" w:after="0" w:afterAutospacing="0"/>
-      </w:pPr>
-      <w:r>
-        <w:t xml:space="preserve">Dijkstra’s algorithm </w:t>
-      </w:r>
-      <w:r>
-        <w:t>typically finds t</w:t>
-      </w:r>
-      <w:r>
-        <w:t>he shortest distances from an assigned “source” node to all other nodes</w:t>
-      </w:r>
-      <w:r>
-        <w:t xml:space="preserve">. It can be used in a similar way as the greedy algorithm is implemented if it is stopped </w:t>
-      </w:r>
-      <w:r>
-        <w:t>once the destination node distance has been determined.</w:t>
-      </w:r>
-    </w:p>
-    <w:p>
-      <w:pPr>
-        <w:pStyle w:val="NormalWeb"/>
-        <w:spacing w:before="0" w:beforeAutospacing="0" w:after="0" w:afterAutospacing="0"/>
-      </w:pPr>
-    </w:p>
-    <w:p>
-      <w:pPr>
-        <w:pStyle w:val="NormalWeb"/>
-        <w:spacing w:before="0" w:beforeAutospacing="0" w:after="0" w:afterAutospacing="0"/>
-      </w:pPr>
-      <w:r>
-        <w:t xml:space="preserve">The Bellman-Ford algorithm </w:t>
-      </w:r>
-      <w:r>
-        <w:t>is similar</w:t>
-      </w:r>
-      <w:r>
-        <w:t xml:space="preserve"> but with the added flexibility of handling negative values. This comes at a cost of increased time consumption and overhead.</w:t>
+        <w:t>. Efficiency</w:t>
+      </w:r>
+    </w:p>
+    <w:p>
+      <w:pPr>
+        <w:pStyle w:val="NormalWeb"/>
+        <w:spacing w:before="0" w:beforeAutospacing="0" w:after="0" w:afterAutospacing="0"/>
+        <w:ind w:left="360" w:hanging="360"/>
+      </w:pPr>
+      <w:r>
+        <w:t>For my implementation of the scenario, increasing the number of packages would not alter the</w:t>
+      </w:r>
+    </w:p>
+    <w:p>
+      <w:pPr>
+        <w:pStyle w:val="NormalWeb"/>
+        <w:spacing w:before="0" w:beforeAutospacing="0" w:after="0" w:afterAutospacing="0"/>
+        <w:ind w:left="360" w:hanging="360"/>
+      </w:pPr>
+      <w:r>
+        <w:t xml:space="preserve">look-up time for the hash table. As a </w:t>
+      </w:r>
+      <w:r>
+        <w:t>result,</w:t>
+      </w:r>
+      <w:r>
+        <w:t xml:space="preserve"> the complexity would be considered O(1) as the</w:t>
+      </w:r>
+    </w:p>
+    <w:p>
+      <w:pPr>
+        <w:pStyle w:val="NormalWeb"/>
+        <w:spacing w:before="0" w:beforeAutospacing="0" w:after="0" w:afterAutospacing="0"/>
+        <w:ind w:left="360" w:hanging="360"/>
+      </w:pPr>
+      <w:r>
+        <w:t xml:space="preserve">hashing and look-up is independent of the number of packages. </w:t>
       </w:r>
     </w:p>
     <w:p>
@@ -1881,17 +2291,137 @@
           <w:sz w:val="24"/>
           <w:szCs w:val="24"/>
         </w:rPr>
-        <w:t>J. Different Approach</w:t>
-      </w:r>
-    </w:p>
-    <w:p>
-      <w:pPr>
-        <w:pStyle w:val="NormalWeb"/>
-        <w:spacing w:before="0" w:beforeAutospacing="0" w:after="0" w:afterAutospacing="0"/>
-      </w:pPr>
-      <w:r>
-        <w:t>I would likely track time using some of the standard Python library tools as there are likely better and easier implementations. In addition, having a self-adjusting component that reads in package data and loads trucks accordingly would make the program more automated and flexible.</w:t>
-      </w:r>
+        <w:t>K1</w:t>
+      </w:r>
+      <w:r>
+        <w:rPr>
+          <w:rFonts w:ascii="Times New Roman" w:hAnsi="Times New Roman" w:cs="Times New Roman"/>
+          <w:sz w:val="24"/>
+          <w:szCs w:val="24"/>
+        </w:rPr>
+        <w:t>B</w:t>
+      </w:r>
+      <w:r>
+        <w:rPr>
+          <w:rFonts w:ascii="Times New Roman" w:hAnsi="Times New Roman" w:cs="Times New Roman"/>
+          <w:sz w:val="24"/>
+          <w:szCs w:val="24"/>
+        </w:rPr>
+        <w:t>. Overhead</w:t>
+      </w:r>
+    </w:p>
+    <w:p>
+      <w:pPr>
+        <w:pStyle w:val="NormalWeb"/>
+        <w:spacing w:before="0" w:beforeAutospacing="0" w:after="0" w:afterAutospacing="0"/>
+        <w:ind w:left="360" w:hanging="360"/>
+      </w:pPr>
+      <w:r>
+        <w:t>The space usage would be considered O(n) as given an increased number of packages, the</w:t>
+      </w:r>
+    </w:p>
+    <w:p>
+      <w:pPr>
+        <w:pStyle w:val="NormalWeb"/>
+        <w:spacing w:before="0" w:beforeAutospacing="0" w:after="0" w:afterAutospacing="0"/>
+        <w:ind w:left="360" w:hanging="360"/>
+      </w:pPr>
+      <w:r>
+        <w:t>storage space for the hash table would be grow linearly.</w:t>
+      </w:r>
+    </w:p>
+    <w:p>
+      <w:pPr>
+        <w:pStyle w:val="NormalWeb"/>
+        <w:spacing w:before="0" w:beforeAutospacing="0" w:after="0" w:afterAutospacing="0"/>
+        <w:ind w:left="360" w:hanging="360"/>
+        <w:rPr>
+          <w:highlight w:val="yellow"/>
+        </w:rPr>
+      </w:pPr>
+    </w:p>
+    <w:p>
+      <w:pPr>
+        <w:pStyle w:val="NormalWeb"/>
+        <w:spacing w:before="0" w:beforeAutospacing="0" w:after="0" w:afterAutospacing="0"/>
+        <w:ind w:left="360" w:hanging="360"/>
+        <w:rPr>
+          <w:highlight w:val="yellow"/>
+        </w:rPr>
+      </w:pPr>
+    </w:p>
+    <w:p>
+      <w:pPr>
+        <w:pStyle w:val="NormalWeb"/>
+        <w:spacing w:before="0" w:beforeAutospacing="0" w:after="0" w:afterAutospacing="0"/>
+        <w:ind w:left="360" w:hanging="360"/>
+      </w:pPr>
+      <w:r>
+        <w:t>For my implementation of the scenario, increasing the number of trucks would not alter the look-</w:t>
+      </w:r>
+    </w:p>
+    <w:p>
+      <w:pPr>
+        <w:pStyle w:val="NormalWeb"/>
+        <w:spacing w:before="0" w:beforeAutospacing="0" w:after="0" w:afterAutospacing="0"/>
+        <w:ind w:left="360" w:hanging="360"/>
+      </w:pPr>
+      <w:r>
+        <w:t xml:space="preserve">up time. As a </w:t>
+      </w:r>
+      <w:r>
+        <w:t>result,</w:t>
+      </w:r>
+      <w:r>
+        <w:t xml:space="preserve"> the complexity would be considered O(1) as the hashing and look-up is </w:t>
+      </w:r>
+    </w:p>
+    <w:p>
+      <w:pPr>
+        <w:pStyle w:val="NormalWeb"/>
+        <w:spacing w:before="0" w:beforeAutospacing="0" w:after="0" w:afterAutospacing="0"/>
+        <w:ind w:left="360" w:hanging="360"/>
+      </w:pPr>
+      <w:r>
+        <w:t xml:space="preserve">independent of the number of trucks. </w:t>
+      </w:r>
+    </w:p>
+    <w:p>
+      <w:pPr>
+        <w:pStyle w:val="NormalWeb"/>
+        <w:spacing w:before="0" w:beforeAutospacing="0" w:after="0" w:afterAutospacing="0"/>
+        <w:ind w:left="360" w:hanging="360"/>
+        <w:rPr>
+          <w:highlight w:val="yellow"/>
+        </w:rPr>
+      </w:pPr>
+    </w:p>
+    <w:p>
+      <w:pPr>
+        <w:pStyle w:val="NormalWeb"/>
+        <w:spacing w:before="0" w:beforeAutospacing="0" w:after="0" w:afterAutospacing="0"/>
+        <w:ind w:left="360" w:hanging="360"/>
+      </w:pPr>
+      <w:r>
+        <w:t>The space usage would also be considered O(1) as given an increased number of trucks, the</w:t>
+      </w:r>
+    </w:p>
+    <w:p>
+      <w:pPr>
+        <w:pStyle w:val="NormalWeb"/>
+        <w:spacing w:before="0" w:beforeAutospacing="0" w:after="0" w:afterAutospacing="0"/>
+        <w:ind w:left="360" w:hanging="360"/>
+      </w:pPr>
+      <w:r>
+        <w:t>storage space for the hash table would be unimpacted.</w:t>
+      </w:r>
+    </w:p>
+    <w:p>
+      <w:pPr>
+        <w:pStyle w:val="NormalWeb"/>
+        <w:spacing w:before="0" w:beforeAutospacing="0" w:after="0" w:afterAutospacing="0"/>
+        <w:ind w:left="360" w:hanging="360"/>
+      </w:pPr>
     </w:p>
     <w:p>
       <w:pPr>
@@ -1908,7 +2438,31 @@
           <w:sz w:val="24"/>
           <w:szCs w:val="24"/>
         </w:rPr>
-        <w:t>K1. Verification of Data Structure</w:t>
+        <w:t>K1</w:t>
+      </w:r>
+      <w:r>
+        <w:rPr>
+          <w:rFonts w:ascii="Times New Roman" w:hAnsi="Times New Roman" w:cs="Times New Roman"/>
+          <w:sz w:val="24"/>
+          <w:szCs w:val="24"/>
+        </w:rPr>
+        <w:t>C</w:t>
+      </w:r>
+      <w:r>
+        <w:rPr>
+          <w:rFonts w:ascii="Times New Roman" w:hAnsi="Times New Roman" w:cs="Times New Roman"/>
+          <w:sz w:val="24"/>
+          <w:szCs w:val="24"/>
+        </w:rPr>
+        <w:t xml:space="preserve">. </w:t>
+      </w:r>
+      <w:r>
+        <w:rPr>
+          <w:rFonts w:ascii="Times New Roman" w:hAnsi="Times New Roman" w:cs="Times New Roman"/>
+          <w:sz w:val="24"/>
+          <w:szCs w:val="24"/>
+        </w:rPr>
+        <w:t>Implications</w:t>
       </w:r>
     </w:p>
     <w:p>
@@ -1918,7 +2472,13 @@
         <w:ind w:left="360" w:hanging="360"/>
       </w:pPr>
       <w:r>
-        <w:t xml:space="preserve">The hash table used in this program meets all requirements in the scenario and laid out by the </w:t>
+        <w:t>Increasing the number of cities</w:t>
+      </w:r>
+      <w:r>
+        <w:t xml:space="preserve"> would </w:t>
+      </w:r>
+      <w:r>
+        <w:t xml:space="preserve">impact lookup times by increasing to an O(n) operation. </w:t>
       </w:r>
     </w:p>
     <w:p>
@@ -1928,15 +2488,10 @@
         <w:ind w:left="360" w:hanging="360"/>
       </w:pPr>
       <w:r>
-        <w:t xml:space="preserve">rubric. The table has a look-up complexity of </w:t>
-      </w:r>
-      <w:proofErr w:type="gramStart"/>
-      <w:r>
-        <w:t>O(</w:t>
-      </w:r>
-      <w:proofErr w:type="gramEnd"/>
-      <w:r>
-        <w:t xml:space="preserve">1) as the hashing on the input key returns the </w:t>
+        <w:t>This assumes each city has its own</w:t>
+      </w:r>
+      <w:r>
+        <w:t xml:space="preserve"> hash table with a unique identifier, and the need to loop </w:t>
       </w:r>
     </w:p>
     <w:p>
@@ -1946,7 +2501,16 @@
         <w:ind w:left="360" w:hanging="360"/>
       </w:pPr>
       <w:r>
-        <w:t xml:space="preserve">containing list index. Data storage for the table would grow by O(n) as the number of packages </w:t>
+        <w:t xml:space="preserve">through a list of the hash tables </w:t>
+      </w:r>
+      <w:r>
+        <w:t>to retrieve the appropriate city</w:t>
+      </w:r>
+      <w:r>
+        <w:t xml:space="preserve">. Once this step has completed, </w:t>
+      </w:r>
+      <w:r>
+        <w:t xml:space="preserve">the </w:t>
       </w:r>
     </w:p>
     <w:p>
@@ -1956,8 +2520,45 @@
         <w:ind w:left="360" w:hanging="360"/>
       </w:pPr>
       <w:r>
-        <w:t xml:space="preserve">increased as each package would need to be stored in the table. </w:t>
-      </w:r>
+        <w:t>lookup time and algorithm would be identical to the single-city application in this project.</w:t>
+      </w:r>
+    </w:p>
+    <w:p>
+      <w:pPr>
+        <w:pStyle w:val="NormalWeb"/>
+        <w:spacing w:before="0" w:beforeAutospacing="0" w:after="0" w:afterAutospacing="0"/>
+        <w:ind w:left="360" w:hanging="360"/>
+      </w:pPr>
+    </w:p>
+    <w:p>
+      <w:pPr>
+        <w:pStyle w:val="NormalWeb"/>
+        <w:spacing w:before="0" w:beforeAutospacing="0" w:after="0" w:afterAutospacing="0"/>
+        <w:ind w:left="360" w:hanging="360"/>
+      </w:pPr>
+      <w:r>
+        <w:t>Space usage would also grow at O(n), where n would grow linearly with the number of cities</w:t>
+      </w:r>
+      <w:r>
+        <w:t xml:space="preserve"> and </w:t>
+      </w:r>
+    </w:p>
+    <w:p>
+      <w:pPr>
+        <w:pStyle w:val="NormalWeb"/>
+        <w:spacing w:before="0" w:beforeAutospacing="0" w:after="0" w:afterAutospacing="0"/>
+        <w:ind w:left="360" w:hanging="360"/>
+      </w:pPr>
+      <w:r>
+        <w:t xml:space="preserve">represent the hash table for each city. </w:t>
+      </w:r>
+    </w:p>
+    <w:p>
+      <w:pPr>
+        <w:pStyle w:val="NormalWeb"/>
+        <w:spacing w:before="0" w:beforeAutospacing="0" w:after="0" w:afterAutospacing="0"/>
+        <w:ind w:left="360" w:hanging="360"/>
+      </w:pPr>
     </w:p>
     <w:p>
       <w:pPr>
@@ -1974,23 +2575,43 @@
           <w:sz w:val="24"/>
           <w:szCs w:val="24"/>
         </w:rPr>
-        <w:t>K1</w:t>
-      </w:r>
-      <w:r>
-        <w:rPr>
-          <w:rFonts w:ascii="Times New Roman" w:hAnsi="Times New Roman" w:cs="Times New Roman"/>
-          <w:sz w:val="24"/>
-          <w:szCs w:val="24"/>
-        </w:rPr>
-        <w:t>A</w:t>
-      </w:r>
-      <w:r>
-        <w:rPr>
-          <w:rFonts w:ascii="Times New Roman" w:hAnsi="Times New Roman" w:cs="Times New Roman"/>
-          <w:sz w:val="24"/>
-          <w:szCs w:val="24"/>
-        </w:rPr>
-        <w:t>. Efficiency</w:t>
+        <w:lastRenderedPageBreak/>
+        <w:t>K2. Other Data Structures</w:t>
+      </w:r>
+    </w:p>
+    <w:p>
+      <w:pPr>
+        <w:rPr>
+          <w:rFonts w:ascii="Times New Roman" w:hAnsi="Times New Roman" w:cs="Times New Roman"/>
+          <w:sz w:val="24"/>
+          <w:szCs w:val="24"/>
+        </w:rPr>
+      </w:pPr>
+      <w:r>
+        <w:rPr>
+          <w:rFonts w:ascii="Times New Roman" w:hAnsi="Times New Roman" w:cs="Times New Roman"/>
+          <w:sz w:val="24"/>
+          <w:szCs w:val="24"/>
+        </w:rPr>
+        <w:t>Two other data structures that could meet project requirements would be a standard Python dictionary and a linked list.</w:t>
+      </w:r>
+    </w:p>
+    <w:p>
+      <w:pPr>
+        <w:pStyle w:val="Heading1"/>
+        <w:rPr>
+          <w:rFonts w:ascii="Times New Roman" w:hAnsi="Times New Roman" w:cs="Times New Roman"/>
+          <w:sz w:val="24"/>
+          <w:szCs w:val="24"/>
+        </w:rPr>
+      </w:pPr>
+      <w:r>
+        <w:rPr>
+          <w:rFonts w:ascii="Times New Roman" w:hAnsi="Times New Roman" w:cs="Times New Roman"/>
+          <w:sz w:val="24"/>
+          <w:szCs w:val="24"/>
+        </w:rPr>
+        <w:t>K2a. Data Structure Differences</w:t>
       </w:r>
     </w:p>
     <w:p>
@@ -2000,7 +2621,7 @@
         <w:ind w:left="360" w:hanging="360"/>
       </w:pPr>
       <w:r>
-        <w:t>For my implementation of the scenario, increasing the number of packages would not alter the</w:t>
+        <w:t xml:space="preserve">A standard dictionary in Python would be very similar to the hash table implemented in the </w:t>
       </w:r>
     </w:p>
     <w:p>
@@ -2010,240 +2631,6 @@
         <w:ind w:left="360" w:hanging="360"/>
       </w:pPr>
       <w:r>
-        <w:t xml:space="preserve">look-up time for the hash table. As a result the complexity would be considered </w:t>
-      </w:r>
-      <w:proofErr w:type="gramStart"/>
-      <w:r>
-        <w:t>O(</w:t>
-      </w:r>
-      <w:proofErr w:type="gramEnd"/>
-      <w:r>
-        <w:t>1) as the</w:t>
-      </w:r>
-    </w:p>
-    <w:p>
-      <w:pPr>
-        <w:pStyle w:val="NormalWeb"/>
-        <w:spacing w:before="0" w:beforeAutospacing="0" w:after="0" w:afterAutospacing="0"/>
-        <w:ind w:left="360" w:hanging="360"/>
-      </w:pPr>
-      <w:r>
-        <w:t xml:space="preserve">hashing and look-up is independent of the number of packages. </w:t>
-      </w:r>
-    </w:p>
-    <w:p>
-      <w:pPr>
-        <w:pStyle w:val="Heading1"/>
-        <w:rPr>
-          <w:rFonts w:ascii="Times New Roman" w:hAnsi="Times New Roman" w:cs="Times New Roman"/>
-          <w:sz w:val="24"/>
-          <w:szCs w:val="24"/>
-        </w:rPr>
-      </w:pPr>
-      <w:r>
-        <w:rPr>
-          <w:rFonts w:ascii="Times New Roman" w:hAnsi="Times New Roman" w:cs="Times New Roman"/>
-          <w:sz w:val="24"/>
-          <w:szCs w:val="24"/>
-        </w:rPr>
-        <w:t>K1</w:t>
-      </w:r>
-      <w:r>
-        <w:rPr>
-          <w:rFonts w:ascii="Times New Roman" w:hAnsi="Times New Roman" w:cs="Times New Roman"/>
-          <w:sz w:val="24"/>
-          <w:szCs w:val="24"/>
-        </w:rPr>
-        <w:t>B</w:t>
-      </w:r>
-      <w:r>
-        <w:rPr>
-          <w:rFonts w:ascii="Times New Roman" w:hAnsi="Times New Roman" w:cs="Times New Roman"/>
-          <w:sz w:val="24"/>
-          <w:szCs w:val="24"/>
-        </w:rPr>
-        <w:t>. Overhead</w:t>
-      </w:r>
-    </w:p>
-    <w:p>
-      <w:pPr>
-        <w:pStyle w:val="NormalWeb"/>
-        <w:spacing w:before="0" w:beforeAutospacing="0" w:after="0" w:afterAutospacing="0"/>
-        <w:ind w:left="360" w:hanging="360"/>
-      </w:pPr>
-      <w:r>
-        <w:t>The space usage would be considered O(n) as given an increased number of packages, the</w:t>
-      </w:r>
-    </w:p>
-    <w:p>
-      <w:pPr>
-        <w:pStyle w:val="NormalWeb"/>
-        <w:spacing w:before="0" w:beforeAutospacing="0" w:after="0" w:afterAutospacing="0"/>
-        <w:ind w:left="360" w:hanging="360"/>
-      </w:pPr>
-      <w:r>
-        <w:t>storage space for the hash table would be grow linearly.</w:t>
-      </w:r>
-    </w:p>
-    <w:p>
-      <w:pPr>
-        <w:pStyle w:val="NormalWeb"/>
-        <w:spacing w:before="0" w:beforeAutospacing="0" w:after="0" w:afterAutospacing="0"/>
-        <w:ind w:left="360" w:hanging="360"/>
-        <w:rPr>
-          <w:highlight w:val="yellow"/>
-        </w:rPr>
-      </w:pPr>
-    </w:p>
-    <w:p>
-      <w:pPr>
-        <w:pStyle w:val="NormalWeb"/>
-        <w:spacing w:before="0" w:beforeAutospacing="0" w:after="0" w:afterAutospacing="0"/>
-        <w:ind w:left="360" w:hanging="360"/>
-        <w:rPr>
-          <w:highlight w:val="yellow"/>
-        </w:rPr>
-      </w:pPr>
-    </w:p>
-    <w:p>
-      <w:pPr>
-        <w:pStyle w:val="NormalWeb"/>
-        <w:spacing w:before="0" w:beforeAutospacing="0" w:after="0" w:afterAutospacing="0"/>
-        <w:ind w:left="360" w:hanging="360"/>
-      </w:pPr>
-      <w:r>
-        <w:t>For my implementation of the scenario, increasing the number of trucks would not alter the look-</w:t>
-      </w:r>
-    </w:p>
-    <w:p>
-      <w:pPr>
-        <w:pStyle w:val="NormalWeb"/>
-        <w:spacing w:before="0" w:beforeAutospacing="0" w:after="0" w:afterAutospacing="0"/>
-        <w:ind w:left="360" w:hanging="360"/>
-      </w:pPr>
-      <w:r>
-        <w:t xml:space="preserve">up time. As a result the complexity would be considered </w:t>
-      </w:r>
-      <w:proofErr w:type="gramStart"/>
-      <w:r>
-        <w:t>O(</w:t>
-      </w:r>
-      <w:proofErr w:type="gramEnd"/>
-      <w:r>
-        <w:t xml:space="preserve">1) as the hashing and look-up is </w:t>
-      </w:r>
-    </w:p>
-    <w:p>
-      <w:pPr>
-        <w:pStyle w:val="NormalWeb"/>
-        <w:spacing w:before="0" w:beforeAutospacing="0" w:after="0" w:afterAutospacing="0"/>
-        <w:ind w:left="360" w:hanging="360"/>
-      </w:pPr>
-      <w:r>
-        <w:t xml:space="preserve">independent of the number of trucks. </w:t>
-      </w:r>
-    </w:p>
-    <w:p>
-      <w:pPr>
-        <w:pStyle w:val="NormalWeb"/>
-        <w:spacing w:before="0" w:beforeAutospacing="0" w:after="0" w:afterAutospacing="0"/>
-        <w:ind w:left="360" w:hanging="360"/>
-        <w:rPr>
-          <w:highlight w:val="yellow"/>
-        </w:rPr>
-      </w:pPr>
-    </w:p>
-    <w:p>
-      <w:pPr>
-        <w:pStyle w:val="NormalWeb"/>
-        <w:spacing w:before="0" w:beforeAutospacing="0" w:after="0" w:afterAutospacing="0"/>
-        <w:ind w:left="360" w:hanging="360"/>
-      </w:pPr>
-      <w:r>
-        <w:t>The space usage would also be considered O(1) as given an increased number of trucks, the</w:t>
-      </w:r>
-    </w:p>
-    <w:p>
-      <w:pPr>
-        <w:pStyle w:val="NormalWeb"/>
-        <w:spacing w:before="0" w:beforeAutospacing="0" w:after="0" w:afterAutospacing="0"/>
-        <w:ind w:left="360" w:hanging="360"/>
-      </w:pPr>
-      <w:r>
-        <w:t>storage space for the hash table would be unimpacted.</w:t>
-      </w:r>
-    </w:p>
-    <w:p>
-      <w:pPr>
-        <w:pStyle w:val="Heading1"/>
-        <w:rPr>
-          <w:rFonts w:ascii="Times New Roman" w:hAnsi="Times New Roman" w:cs="Times New Roman"/>
-          <w:sz w:val="24"/>
-          <w:szCs w:val="24"/>
-        </w:rPr>
-      </w:pPr>
-      <w:r>
-        <w:rPr>
-          <w:rFonts w:ascii="Times New Roman" w:hAnsi="Times New Roman" w:cs="Times New Roman"/>
-          <w:sz w:val="24"/>
-          <w:szCs w:val="24"/>
-        </w:rPr>
-        <w:t>K2. Other Data Structures</w:t>
-      </w:r>
-    </w:p>
-    <w:p>
-      <w:pPr>
-        <w:rPr>
-          <w:rFonts w:ascii="Times New Roman" w:hAnsi="Times New Roman" w:cs="Times New Roman"/>
-          <w:sz w:val="24"/>
-          <w:szCs w:val="24"/>
-        </w:rPr>
-      </w:pPr>
-      <w:r>
-        <w:rPr>
-          <w:rFonts w:ascii="Times New Roman" w:hAnsi="Times New Roman" w:cs="Times New Roman"/>
-          <w:sz w:val="24"/>
-          <w:szCs w:val="24"/>
-        </w:rPr>
-        <w:t>Two other data structures that could meet project requirements would be a standard Python dictionary and a linked list.</w:t>
-      </w:r>
-    </w:p>
-    <w:p>
-      <w:pPr>
-        <w:pStyle w:val="Heading1"/>
-        <w:rPr>
-          <w:rFonts w:ascii="Times New Roman" w:hAnsi="Times New Roman" w:cs="Times New Roman"/>
-          <w:sz w:val="24"/>
-          <w:szCs w:val="24"/>
-        </w:rPr>
-      </w:pPr>
-      <w:r>
-        <w:rPr>
-          <w:rFonts w:ascii="Times New Roman" w:hAnsi="Times New Roman" w:cs="Times New Roman"/>
-          <w:sz w:val="24"/>
-          <w:szCs w:val="24"/>
-        </w:rPr>
-        <w:t>K2a. Data Structure Differences</w:t>
-      </w:r>
-    </w:p>
-    <w:p>
-      <w:pPr>
-        <w:pStyle w:val="NormalWeb"/>
-        <w:spacing w:before="0" w:beforeAutospacing="0" w:after="0" w:afterAutospacing="0"/>
-        <w:ind w:left="360" w:hanging="360"/>
-      </w:pPr>
-      <w:r>
-        <w:t xml:space="preserve">A standard dictionary in Python would be very similar to the hash table implemented in the </w:t>
-      </w:r>
-    </w:p>
-    <w:p>
-      <w:pPr>
-        <w:pStyle w:val="NormalWeb"/>
-        <w:spacing w:before="0" w:beforeAutospacing="0" w:after="0" w:afterAutospacing="0"/>
-        <w:ind w:left="360" w:hanging="360"/>
-      </w:pPr>
-      <w:r>
-        <w:lastRenderedPageBreak/>
         <w:t xml:space="preserve">program. There would be some loss in flexibility using standard dictionary when compared to </w:t>
       </w:r>
     </w:p>
@@ -2360,53 +2747,28 @@
           <w:rFonts w:eastAsiaTheme="majorEastAsia"/>
         </w:rPr>
       </w:pPr>
-      <w:proofErr w:type="spellStart"/>
       <w:r>
         <w:rPr>
           <w:rStyle w:val="citationstylesgno2wrpf"/>
           <w:rFonts w:eastAsiaTheme="majorEastAsia"/>
         </w:rPr>
-        <w:t>zyBooks</w:t>
-      </w:r>
-      <w:proofErr w:type="spellEnd"/>
+        <w:t xml:space="preserve">zyBooks (n.d.). </w:t>
+      </w:r>
+      <w:r>
+        <w:rPr>
+          <w:rStyle w:val="Emphasis"/>
+          <w:rFonts w:eastAsiaTheme="majorEastAsia"/>
+        </w:rPr>
+        <w:t>Hash Tables</w:t>
+      </w:r>
       <w:r>
         <w:rPr>
           <w:rStyle w:val="citationstylesgno2wrpf"/>
           <w:rFonts w:eastAsiaTheme="majorEastAsia"/>
         </w:rPr>
-        <w:t xml:space="preserve"> (n.d.). </w:t>
-      </w:r>
-      <w:r>
-        <w:rPr>
-          <w:rStyle w:val="Emphasis"/>
-          <w:rFonts w:eastAsiaTheme="majorEastAsia"/>
-        </w:rPr>
-        <w:t>Hash Tables</w:t>
-      </w:r>
-      <w:r>
-        <w:rPr>
-          <w:rStyle w:val="citationstylesgno2wrpf"/>
-          <w:rFonts w:eastAsiaTheme="majorEastAsia"/>
-        </w:rPr>
-        <w:t xml:space="preserve">. </w:t>
-      </w:r>
-      <w:proofErr w:type="spellStart"/>
-      <w:r>
-        <w:rPr>
-          <w:rStyle w:val="citationstylesgno2wrpf"/>
-          <w:rFonts w:eastAsiaTheme="majorEastAsia"/>
-        </w:rPr>
-        <w:t>ZyBooks</w:t>
-      </w:r>
-      <w:proofErr w:type="spellEnd"/>
-      <w:r>
-        <w:rPr>
-          <w:rStyle w:val="citationstylesgno2wrpf"/>
-          <w:rFonts w:eastAsiaTheme="majorEastAsia"/>
-        </w:rPr>
-        <w:t xml:space="preserve"> Catalog. Retrieved March 6, 2023, from </w:t>
-      </w:r>
-      <w:hyperlink r:id="rId14" w:history="1">
+        <w:t xml:space="preserve">. ZyBooks Catalog. Retrieved March 6, 2023, from </w:t>
+      </w:r>
+      <w:hyperlink r:id="rId15" w:history="1">
         <w:r>
           <w:rPr>
             <w:rStyle w:val="Hyperlink"/>
@@ -2458,7 +2820,7 @@
         </w:rPr>
         <w:t xml:space="preserve">. C950 Webinar Getting Started. Retrieved March 1, 2023, from </w:t>
       </w:r>
-      <w:hyperlink r:id="rId15" w:history="1">
+      <w:hyperlink r:id="rId16" w:history="1">
         <w:r>
           <w:rPr>
             <w:rStyle w:val="Hyperlink"/>
@@ -2489,37 +2851,28 @@
           <w:rFonts w:eastAsiaTheme="majorEastAsia"/>
         </w:rPr>
       </w:pPr>
-      <w:proofErr w:type="spellStart"/>
       <w:r>
         <w:rPr>
           <w:rStyle w:val="citationstylesgno2wrpf"/>
           <w:rFonts w:eastAsiaTheme="majorEastAsia"/>
         </w:rPr>
-        <w:t>Tepe</w:t>
-      </w:r>
-      <w:proofErr w:type="spellEnd"/>
+        <w:t xml:space="preserve">Tepe, C. (n.d.). </w:t>
+      </w:r>
+      <w:r>
+        <w:rPr>
+          <w:rStyle w:val="Emphasis"/>
+          <w:rFonts w:eastAsiaTheme="majorEastAsia"/>
+        </w:rPr>
+        <w:t>C950 Data Structures &amp; Algorithms II</w:t>
+      </w:r>
       <w:r>
         <w:rPr>
           <w:rStyle w:val="citationstylesgno2wrpf"/>
           <w:rFonts w:eastAsiaTheme="majorEastAsia"/>
         </w:rPr>
-        <w:t xml:space="preserve">, C. (n.d.). </w:t>
-      </w:r>
-      <w:r>
-        <w:rPr>
-          <w:rStyle w:val="Emphasis"/>
-          <w:rFonts w:eastAsiaTheme="majorEastAsia"/>
-        </w:rPr>
-        <w:t>C950 Data Structures &amp; Algorithms II</w:t>
-      </w:r>
-      <w:r>
-        <w:rPr>
-          <w:rStyle w:val="citationstylesgno2wrpf"/>
-          <w:rFonts w:eastAsiaTheme="majorEastAsia"/>
-        </w:rPr>
         <w:t xml:space="preserve">. C950 Webinar I - Let's Go Hashing. Retrieved February 27, 2023, from </w:t>
       </w:r>
-      <w:hyperlink r:id="rId16" w:history="1">
+      <w:hyperlink r:id="rId17" w:history="1">
         <w:r>
           <w:rPr>
             <w:rStyle w:val="Hyperlink"/>
@@ -2550,37 +2903,28 @@
           <w:rFonts w:eastAsiaTheme="majorEastAsia"/>
         </w:rPr>
       </w:pPr>
-      <w:proofErr w:type="spellStart"/>
       <w:r>
         <w:rPr>
           <w:rStyle w:val="citationstylesgno2wrpf"/>
           <w:rFonts w:eastAsiaTheme="majorEastAsia"/>
         </w:rPr>
-        <w:t>Tepe</w:t>
-      </w:r>
-      <w:proofErr w:type="spellEnd"/>
+        <w:t xml:space="preserve">Tepe, C. (n.d.). </w:t>
+      </w:r>
+      <w:r>
+        <w:rPr>
+          <w:rStyle w:val="Emphasis"/>
+          <w:rFonts w:eastAsiaTheme="majorEastAsia"/>
+        </w:rPr>
+        <w:t>C950 Data Structures &amp; Algorithms II</w:t>
+      </w:r>
       <w:r>
         <w:rPr>
           <w:rStyle w:val="citationstylesgno2wrpf"/>
           <w:rFonts w:eastAsiaTheme="majorEastAsia"/>
         </w:rPr>
-        <w:t xml:space="preserve">, C. (n.d.). </w:t>
-      </w:r>
-      <w:r>
-        <w:rPr>
-          <w:rStyle w:val="Emphasis"/>
-          <w:rFonts w:eastAsiaTheme="majorEastAsia"/>
-        </w:rPr>
-        <w:t>C950 Data Structures &amp; Algorithms II</w:t>
-      </w:r>
-      <w:r>
-        <w:rPr>
-          <w:rStyle w:val="citationstylesgno2wrpf"/>
-          <w:rFonts w:eastAsiaTheme="majorEastAsia"/>
-        </w:rPr>
         <w:t xml:space="preserve">. C950 Webinar II - Getting Greedy, who Moved my Data? Retrieved February 27, 2023, from </w:t>
       </w:r>
-      <w:hyperlink r:id="rId17" w:history="1">
+      <w:hyperlink r:id="rId18" w:history="1">
         <w:r>
           <w:rPr>
             <w:rStyle w:val="Hyperlink"/>
@@ -2632,7 +2976,7 @@
         </w:rPr>
         <w:t xml:space="preserve">. Retrieved March 3, 2023, from </w:t>
       </w:r>
-      <w:hyperlink r:id="rId18" w:history="1">
+      <w:hyperlink r:id="rId19" w:history="1">
         <w:r>
           <w:rPr>
             <w:rStyle w:val="Hyperlink"/>
@@ -2684,7 +3028,7 @@
         </w:rPr>
         <w:t xml:space="preserve">. Retrieved March 3, 2023, from </w:t>
       </w:r>
-      <w:hyperlink r:id="rId19" w:history="1">
+      <w:hyperlink r:id="rId20" w:history="1">
         <w:r>
           <w:rPr>
             <w:rStyle w:val="Hyperlink"/>
@@ -2715,8 +3059,8 @@
       </w:pPr>
     </w:p>
     <w:sectPr>
-      <w:headerReference w:type="default" r:id="rId20"/>
-      <w:footerReference w:type="default" r:id="rId21"/>
+      <w:headerReference w:type="default" r:id="rId21"/>
+      <w:footerReference w:type="default" r:id="rId22"/>
       <w:pgSz w:w="12240" w:h="15840"/>
       <w:pgMar w:top="1440" w:right="1440" w:bottom="1440" w:left="1440" w:header="720" w:footer="720" w:gutter="0"/>
       <w:cols w:space="720"/>
@@ -2761,7 +3105,6 @@
         <w:docPartUnique/>
       </w:docPartObj>
     </w:sdtPr>
-    <w:sdtEndPr/>
     <w:sdtContent>
       <w:sdt>
         <w:sdtPr>
@@ -2771,7 +3114,6 @@
             <w:docPartUnique/>
           </w:docPartObj>
         </w:sdtPr>
-        <w:sdtEndPr/>
         <w:sdtContent>
           <w:p>
             <w:pPr>
@@ -2819,27 +3161,14 @@
             <w:r>
               <w:t xml:space="preserve"> of </w:t>
             </w:r>
-            <w:r>
-              <w:fldChar w:fldCharType="begin"/>
-            </w:r>
-            <w:r>
-              <w:instrText xml:space="preserve"> NUMPAGES  </w:instrText>
-            </w:r>
-            <w:r>
-              <w:fldChar w:fldCharType="separate"/>
-            </w:r>
-            <w:r>
-              <w:rPr>
-                <w:noProof/>
-              </w:rPr>
-              <w:t>2</w:t>
-            </w:r>
-            <w:r>
-              <w:rPr>
-                <w:noProof/>
-              </w:rPr>
-              <w:fldChar w:fldCharType="end"/>
-            </w:r>
+            <w:fldSimple w:instr=" NUMPAGES  ">
+              <w:r>
+                <w:rPr>
+                  <w:noProof/>
+                </w:rPr>
+                <w:t>2</w:t>
+              </w:r>
+            </w:fldSimple>
           </w:p>
         </w:sdtContent>
       </w:sdt>

</xml_diff>